<commit_message>
Created pdf and submitted report
</commit_message>
<xml_diff>
--- a/Relatório.docx
+++ b/Relatório.docx
@@ -12,7 +12,79 @@
       </w:sdtPr>
       <w:sdtEndPr/>
       <w:sdtContent>
-        <w:p/>
+        <w:p>
+          <w:r>
+            <w:rPr>
+              <w:noProof/>
+              <w:lang w:eastAsia="pt-PT"/>
+            </w:rPr>
+            <w:drawing>
+              <wp:anchor distT="0" distB="0" distL="114300" distR="114300" simplePos="0" relativeHeight="251666432" behindDoc="1" locked="0" layoutInCell="1" allowOverlap="1">
+                <wp:simplePos x="0" y="0"/>
+                <wp:positionH relativeFrom="margin">
+                  <wp:posOffset>-1061085</wp:posOffset>
+                </wp:positionH>
+                <wp:positionV relativeFrom="paragraph">
+                  <wp:posOffset>-861695</wp:posOffset>
+                </wp:positionV>
+                <wp:extent cx="7515225" cy="4953000"/>
+                <wp:effectExtent l="0" t="0" r="9525" b="0"/>
+                <wp:wrapNone/>
+                <wp:docPr id="167" name="Imagem 167" descr="Resultado de imagem para voting box"/>
+                <wp:cNvGraphicFramePr>
+                  <a:graphicFrameLocks xmlns:a="http://schemas.openxmlformats.org/drawingml/2006/main" noChangeAspect="1"/>
+                </wp:cNvGraphicFramePr>
+                <a:graphic xmlns:a="http://schemas.openxmlformats.org/drawingml/2006/main">
+                  <a:graphicData uri="http://schemas.openxmlformats.org/drawingml/2006/picture">
+                    <pic:pic xmlns:pic="http://schemas.openxmlformats.org/drawingml/2006/picture">
+                      <pic:nvPicPr>
+                        <pic:cNvPr id="0" name="Picture 4" descr="Resultado de imagem para voting box"/>
+                        <pic:cNvPicPr>
+                          <a:picLocks noChangeAspect="1" noChangeArrowheads="1"/>
+                        </pic:cNvPicPr>
+                      </pic:nvPicPr>
+                      <pic:blipFill>
+                        <a:blip r:embed="rId9">
+                          <a:extLst>
+                            <a:ext uri="{28A0092B-C50C-407E-A947-70E740481C1C}">
+                              <a14:useLocalDpi xmlns:a14="http://schemas.microsoft.com/office/drawing/2010/main" val="0"/>
+                            </a:ext>
+                          </a:extLst>
+                        </a:blip>
+                        <a:srcRect/>
+                        <a:stretch>
+                          <a:fillRect/>
+                        </a:stretch>
+                      </pic:blipFill>
+                      <pic:spPr bwMode="auto">
+                        <a:xfrm>
+                          <a:off x="0" y="0"/>
+                          <a:ext cx="7515225" cy="4953000"/>
+                        </a:xfrm>
+                        <a:prstGeom prst="rect">
+                          <a:avLst/>
+                        </a:prstGeom>
+                        <a:noFill/>
+                        <a:ln>
+                          <a:noFill/>
+                        </a:ln>
+                        <a:effectLst>
+                          <a:softEdge rad="635000"/>
+                        </a:effectLst>
+                      </pic:spPr>
+                    </pic:pic>
+                  </a:graphicData>
+                </a:graphic>
+                <wp14:sizeRelH relativeFrom="page">
+                  <wp14:pctWidth>0</wp14:pctWidth>
+                </wp14:sizeRelH>
+                <wp14:sizeRelV relativeFrom="page">
+                  <wp14:pctHeight>0</wp14:pctHeight>
+                </wp14:sizeRelV>
+              </wp:anchor>
+            </w:drawing>
+          </w:r>
+        </w:p>
         <w:p>
           <w:r>
             <w:rPr>
@@ -87,6 +159,7 @@
                           </wps:style>
                           <wps:txbx>
                             <w:txbxContent>
+                              <w:bookmarkStart w:id="0" w:name="_GoBack"/>
                               <w:p>
                                 <w:pPr>
                                   <w:pStyle w:val="SemEspaamento"/>
@@ -119,6 +192,14 @@
                                         <w:szCs w:val="72"/>
                                       </w:rPr>
                                       <w:t>Sistema de Votação</w:t>
+                                    </w:r>
+                                    <w:r>
+                                      <w:rPr>
+                                        <w:color w:val="4472C4" w:themeColor="accent1"/>
+                                        <w:sz w:val="56"/>
+                                        <w:szCs w:val="72"/>
+                                      </w:rPr>
+                                      <w:t xml:space="preserve"> Online</w:t>
                                     </w:r>
                                   </w:sdtContent>
                                 </w:sdt>
@@ -196,11 +277,30 @@
                                         <w:sz w:val="24"/>
                                         <w:szCs w:val="24"/>
                                       </w:rPr>
-                                      <w:t>Afonso Muralha, Nuno Miguel Macara, João Galamba</w:t>
+                                      <w:t>Afonso Muralha</w:t>
+                                    </w:r>
+                                    <w:r>
+                                      <w:rPr>
+                                        <w:caps/>
+                                        <w:color w:val="5B9BD5" w:themeColor="accent5"/>
+                                        <w:sz w:val="24"/>
+                                        <w:szCs w:val="24"/>
+                                      </w:rPr>
+                                      <w:t>, JOÃO GALAMBA</w:t>
+                                    </w:r>
+                                    <w:r>
+                                      <w:rPr>
+                                        <w:caps/>
+                                        <w:color w:val="5B9BD5" w:themeColor="accent5"/>
+                                        <w:sz w:val="24"/>
+                                        <w:szCs w:val="24"/>
+                                      </w:rPr>
+                                      <w:t>, Nuno Miguel Macara</w:t>
                                     </w:r>
                                   </w:p>
                                 </w:sdtContent>
                               </w:sdt>
+                              <w:bookmarkEnd w:id="0" w:displacedByCustomXml="prev"/>
                             </w:txbxContent>
                           </wps:txbx>
                           <wps:bodyPr rot="0" spcFirstLastPara="0" vertOverflow="overflow" horzOverflow="overflow" vert="horz" wrap="square" lIns="0" tIns="0" rIns="0" bIns="0" numCol="1" spcCol="0" rtlCol="0" fromWordArt="0" anchor="t" anchorCtr="0" forceAA="0" compatLnSpc="1">
@@ -230,6 +330,7 @@
                   <v:shape id="Caixa de Texto 131" o:spid="_x0000_s1026" type="#_x0000_t202" style="position:absolute;margin-left:0;margin-top:0;width:369pt;height:529.2pt;z-index:251660288;visibility:visible;mso-wrap-style:square;mso-width-percent:790;mso-height-percent:350;mso-left-percent:77;mso-top-percent:540;mso-wrap-distance-left:14.4pt;mso-wrap-distance-top:0;mso-wrap-distance-right:14.4pt;mso-wrap-distance-bottom:0;mso-position-horizontal-relative:margin;mso-position-vertical-relative:page;mso-width-percent:790;mso-height-percent:350;mso-left-percent:77;mso-top-percent:540;mso-width-relative:margin;mso-height-relative:page;v-text-anchor:top" o:gfxdata="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" filled="f" stroked="f" strokeweight=".5pt">
                     <v:textbox style="mso-fit-shape-to-text:t" inset="0,0,0,0">
                       <w:txbxContent>
+                        <w:bookmarkStart w:id="1" w:name="_GoBack"/>
                         <w:p>
                           <w:pPr>
                             <w:pStyle w:val="SemEspaamento"/>
@@ -262,6 +363,14 @@
                                   <w:szCs w:val="72"/>
                                 </w:rPr>
                                 <w:t>Sistema de Votação</w:t>
+                              </w:r>
+                              <w:r>
+                                <w:rPr>
+                                  <w:color w:val="4472C4" w:themeColor="accent1"/>
+                                  <w:sz w:val="56"/>
+                                  <w:szCs w:val="72"/>
+                                </w:rPr>
+                                <w:t xml:space="preserve"> Online</w:t>
                               </w:r>
                             </w:sdtContent>
                           </w:sdt>
@@ -339,11 +448,30 @@
                                   <w:sz w:val="24"/>
                                   <w:szCs w:val="24"/>
                                 </w:rPr>
-                                <w:t>Afonso Muralha, Nuno Miguel Macara, João Galamba</w:t>
+                                <w:t>Afonso Muralha</w:t>
+                              </w:r>
+                              <w:r>
+                                <w:rPr>
+                                  <w:caps/>
+                                  <w:color w:val="5B9BD5" w:themeColor="accent5"/>
+                                  <w:sz w:val="24"/>
+                                  <w:szCs w:val="24"/>
+                                </w:rPr>
+                                <w:t>, JOÃO GALAMBA</w:t>
+                              </w:r>
+                              <w:r>
+                                <w:rPr>
+                                  <w:caps/>
+                                  <w:color w:val="5B9BD5" w:themeColor="accent5"/>
+                                  <w:sz w:val="24"/>
+                                  <w:szCs w:val="24"/>
+                                </w:rPr>
+                                <w:t>, Nuno Miguel Macara</w:t>
                               </w:r>
                             </w:p>
                           </w:sdtContent>
                         </w:sdt>
+                        <w:bookmarkEnd w:id="1" w:displacedByCustomXml="prev"/>
                       </w:txbxContent>
                     </v:textbox>
                     <w10:wrap type="square" anchorx="margin" anchory="page"/>
@@ -594,7 +722,7 @@
           <w:r>
             <w:fldChar w:fldCharType="separate"/>
           </w:r>
-          <w:hyperlink w:anchor="_Toc478914978" w:history="1">
+          <w:hyperlink w:anchor="_Toc478994465" w:history="1">
             <w:r>
               <w:rPr>
                 <w:rStyle w:val="Hiperligao"/>
@@ -621,7 +749,7 @@
                 <w:noProof/>
                 <w:webHidden/>
               </w:rPr>
-              <w:instrText xml:space="preserve"> PAGEREF _Toc478914978 \h </w:instrText>
+              <w:instrText xml:space="preserve"> PAGEREF _Toc478994465 \h </w:instrText>
             </w:r>
             <w:r>
               <w:rPr>
@@ -664,7 +792,7 @@
               <w:lang w:eastAsia="pt-PT"/>
             </w:rPr>
           </w:pPr>
-          <w:hyperlink w:anchor="_Toc478914979" w:history="1">
+          <w:hyperlink w:anchor="_Toc478994466" w:history="1">
             <w:r>
               <w:rPr>
                 <w:rStyle w:val="Hiperligao"/>
@@ -691,7 +819,7 @@
                 <w:noProof/>
                 <w:webHidden/>
               </w:rPr>
-              <w:instrText xml:space="preserve"> PAGEREF _Toc478914979 \h </w:instrText>
+              <w:instrText xml:space="preserve"> PAGEREF _Toc478994466 \h </w:instrText>
             </w:r>
             <w:r>
               <w:rPr>
@@ -734,7 +862,7 @@
               <w:lang w:eastAsia="pt-PT"/>
             </w:rPr>
           </w:pPr>
-          <w:hyperlink w:anchor="_Toc478914980" w:history="1">
+          <w:hyperlink w:anchor="_Toc478994467" w:history="1">
             <w:r>
               <w:rPr>
                 <w:rStyle w:val="Hiperligao"/>
@@ -761,7 +889,7 @@
                 <w:noProof/>
                 <w:webHidden/>
               </w:rPr>
-              <w:instrText xml:space="preserve"> PAGEREF _Toc478914980 \h </w:instrText>
+              <w:instrText xml:space="preserve"> PAGEREF _Toc478994467 \h </w:instrText>
             </w:r>
             <w:r>
               <w:rPr>
@@ -804,7 +932,7 @@
               <w:lang w:eastAsia="pt-PT"/>
             </w:rPr>
           </w:pPr>
-          <w:hyperlink w:anchor="_Toc478914981" w:history="1">
+          <w:hyperlink w:anchor="_Toc478994468" w:history="1">
             <w:r>
               <w:rPr>
                 <w:rStyle w:val="Hiperligao"/>
@@ -831,7 +959,7 @@
                 <w:noProof/>
                 <w:webHidden/>
               </w:rPr>
-              <w:instrText xml:space="preserve"> PAGEREF _Toc478914981 \h </w:instrText>
+              <w:instrText xml:space="preserve"> PAGEREF _Toc478994468 \h </w:instrText>
             </w:r>
             <w:r>
               <w:rPr>
@@ -874,7 +1002,7 @@
               <w:lang w:eastAsia="pt-PT"/>
             </w:rPr>
           </w:pPr>
-          <w:hyperlink w:anchor="_Toc478914982" w:history="1">
+          <w:hyperlink w:anchor="_Toc478994469" w:history="1">
             <w:r>
               <w:rPr>
                 <w:rStyle w:val="Hiperligao"/>
@@ -901,7 +1029,7 @@
                 <w:noProof/>
                 <w:webHidden/>
               </w:rPr>
-              <w:instrText xml:space="preserve"> PAGEREF _Toc478914982 \h </w:instrText>
+              <w:instrText xml:space="preserve"> PAGEREF _Toc478994469 \h </w:instrText>
             </w:r>
             <w:r>
               <w:rPr>
@@ -944,7 +1072,7 @@
               <w:lang w:eastAsia="pt-PT"/>
             </w:rPr>
           </w:pPr>
-          <w:hyperlink w:anchor="_Toc478914983" w:history="1">
+          <w:hyperlink w:anchor="_Toc478994470" w:history="1">
             <w:r>
               <w:rPr>
                 <w:rStyle w:val="Hiperligao"/>
@@ -971,7 +1099,7 @@
                 <w:noProof/>
                 <w:webHidden/>
               </w:rPr>
-              <w:instrText xml:space="preserve"> PAGEREF _Toc478914983 \h </w:instrText>
+              <w:instrText xml:space="preserve"> PAGEREF _Toc478994470 \h </w:instrText>
             </w:r>
             <w:r>
               <w:rPr>
@@ -1014,7 +1142,7 @@
               <w:lang w:eastAsia="pt-PT"/>
             </w:rPr>
           </w:pPr>
-          <w:hyperlink w:anchor="_Toc478914984" w:history="1">
+          <w:hyperlink w:anchor="_Toc478994471" w:history="1">
             <w:r>
               <w:rPr>
                 <w:rStyle w:val="Hiperligao"/>
@@ -1041,7 +1169,7 @@
                 <w:noProof/>
                 <w:webHidden/>
               </w:rPr>
-              <w:instrText xml:space="preserve"> PAGEREF _Toc478914984 \h </w:instrText>
+              <w:instrText xml:space="preserve"> PAGEREF _Toc478994471 \h </w:instrText>
             </w:r>
             <w:r>
               <w:rPr>
@@ -1084,7 +1212,7 @@
               <w:lang w:eastAsia="pt-PT"/>
             </w:rPr>
           </w:pPr>
-          <w:hyperlink w:anchor="_Toc478914985" w:history="1">
+          <w:hyperlink w:anchor="_Toc478994472" w:history="1">
             <w:r>
               <w:rPr>
                 <w:rStyle w:val="Hiperligao"/>
@@ -1111,7 +1239,7 @@
                 <w:noProof/>
                 <w:webHidden/>
               </w:rPr>
-              <w:instrText xml:space="preserve"> PAGEREF _Toc478914985 \h </w:instrText>
+              <w:instrText xml:space="preserve"> PAGEREF _Toc478994472 \h </w:instrText>
             </w:r>
             <w:r>
               <w:rPr>
@@ -1144,7 +1272,7 @@
         </w:p>
         <w:p>
           <w:pPr>
-            <w:pStyle w:val="ndice3"/>
+            <w:pStyle w:val="ndice2"/>
             <w:tabs>
               <w:tab w:val="right" w:leader="dot" w:pos="8494"/>
             </w:tabs>
@@ -1154,7 +1282,7 @@
               <w:lang w:eastAsia="pt-PT"/>
             </w:rPr>
           </w:pPr>
-          <w:hyperlink w:anchor="_Toc478914986" w:history="1">
+          <w:hyperlink w:anchor="_Toc478994473" w:history="1">
             <w:r>
               <w:rPr>
                 <w:rStyle w:val="Hiperligao"/>
@@ -1181,7 +1309,7 @@
                 <w:noProof/>
                 <w:webHidden/>
               </w:rPr>
-              <w:instrText xml:space="preserve"> PAGEREF _Toc478914986 \h </w:instrText>
+              <w:instrText xml:space="preserve"> PAGEREF _Toc478994473 \h </w:instrText>
             </w:r>
             <w:r>
               <w:rPr>
@@ -1201,7 +1329,7 @@
                 <w:noProof/>
                 <w:webHidden/>
               </w:rPr>
-              <w:t>10</w:t>
+              <w:t>9</w:t>
             </w:r>
             <w:r>
               <w:rPr>
@@ -1256,11 +1384,11 @@
       <w:pPr>
         <w:pStyle w:val="Cabealho2"/>
       </w:pPr>
-      <w:bookmarkStart w:id="0" w:name="_Toc478914978"/>
+      <w:bookmarkStart w:id="2" w:name="_Toc478994465"/>
       <w:r>
         <w:t>Objetivos</w:t>
       </w:r>
-      <w:bookmarkEnd w:id="0"/>
+      <w:bookmarkEnd w:id="2"/>
       <w:r>
         <w:t xml:space="preserve"> </w:t>
       </w:r>
@@ -1279,7 +1407,7 @@
           <w:szCs w:val="26"/>
         </w:rPr>
       </w:pPr>
-      <w:bookmarkStart w:id="1" w:name="_Toc478914979"/>
+      <w:bookmarkStart w:id="3" w:name="_Toc478994466"/>
       <w:r>
         <w:rPr>
           <w:color w:val="2F5496" w:themeColor="accent1" w:themeShade="BF"/>
@@ -1288,7 +1416,7 @@
         </w:rPr>
         <w:t>Especificação</w:t>
       </w:r>
-      <w:bookmarkEnd w:id="1"/>
+      <w:bookmarkEnd w:id="3"/>
     </w:p>
     <w:p>
       <w:r>
@@ -1319,7 +1447,7 @@
                     </pic:cNvPicPr>
                   </pic:nvPicPr>
                   <pic:blipFill>
-                    <a:blip r:embed="rId9">
+                    <a:blip r:embed="rId10">
                       <a:extLst>
                         <a:ext uri="{28A0092B-C50C-407E-A947-70E740481C1C}">
                           <a14:useLocalDpi xmlns:a14="http://schemas.microsoft.com/office/drawing/2010/main" val="0"/>
@@ -1500,16 +1628,11 @@
             <w:r>
               <w:t>“</w:t>
             </w:r>
-            <w:proofErr w:type="spellStart"/>
             <w:r>
               <w:t>LEE</w:t>
             </w:r>
             <w:r>
-              <w:t>.candidatos</w:t>
-            </w:r>
-            <w:proofErr w:type="spellEnd"/>
-            <w:r>
-              <w:t>”</w:t>
+              <w:t>.candidatos”</w:t>
             </w:r>
           </w:p>
         </w:tc>
@@ -1527,16 +1650,11 @@
             <w:r>
               <w:t>“</w:t>
             </w:r>
-            <w:proofErr w:type="spellStart"/>
             <w:r>
               <w:t>LEE</w:t>
             </w:r>
             <w:r>
-              <w:t>.votos</w:t>
-            </w:r>
-            <w:proofErr w:type="spellEnd"/>
-            <w:r>
-              <w:t>”</w:t>
+              <w:t>.votos”</w:t>
             </w:r>
           </w:p>
         </w:tc>
@@ -1784,11 +1902,11 @@
       <w:pPr>
         <w:pStyle w:val="Cabealho2"/>
       </w:pPr>
-      <w:bookmarkStart w:id="2" w:name="_Toc478914980"/>
+      <w:bookmarkStart w:id="4" w:name="_Toc478994467"/>
       <w:r>
         <w:t>Implementação</w:t>
       </w:r>
-      <w:bookmarkEnd w:id="2"/>
+      <w:bookmarkEnd w:id="4"/>
     </w:p>
     <w:p>
       <w:r>
@@ -1828,12 +1946,12 @@
       <w:pPr>
         <w:pStyle w:val="Cabealho2"/>
       </w:pPr>
-      <w:bookmarkStart w:id="3" w:name="_Toc478914981"/>
+      <w:bookmarkStart w:id="5" w:name="_Toc478994468"/>
       <w:r>
         <w:lastRenderedPageBreak/>
         <w:t>Especificação do protocolo de comunicação</w:t>
       </w:r>
-      <w:bookmarkEnd w:id="3"/>
+      <w:bookmarkEnd w:id="5"/>
     </w:p>
     <w:p>
       <w:pPr>
@@ -1844,23 +1962,15 @@
       <w:pPr>
         <w:pStyle w:val="Cabealho3"/>
       </w:pPr>
-      <w:bookmarkStart w:id="4" w:name="_Toc478914982"/>
+      <w:bookmarkStart w:id="6" w:name="_Toc478994469"/>
       <w:r>
         <w:t>Protocolo de transporte</w:t>
       </w:r>
-      <w:bookmarkEnd w:id="4"/>
-    </w:p>
-    <w:p>
-      <w:r>
-        <w:t xml:space="preserve">Cada cliente comunica com o servidor por uma </w:t>
-      </w:r>
-      <w:proofErr w:type="spellStart"/>
-      <w:r>
-        <w:t>socket</w:t>
-      </w:r>
-      <w:proofErr w:type="spellEnd"/>
-      <w:r>
-        <w:t xml:space="preserve"> em que o porto de comunicação é selecionado ao executar o programa.</w:t>
+      <w:bookmarkEnd w:id="6"/>
+    </w:p>
+    <w:p>
+      <w:r>
+        <w:t>Cada cliente comunica com o servidor por uma socket em que o porto de comunicação é selecionado ao executar o programa.</w:t>
       </w:r>
       <w:r>
         <w:t xml:space="preserve"> Foi escolhido o protocolo UDP visto que para um projeto desta dimensão não se justificava a comunicação por TCP, </w:t>
@@ -1873,11 +1983,11 @@
       <w:pPr>
         <w:pStyle w:val="Cabealho3"/>
       </w:pPr>
-      <w:bookmarkStart w:id="5" w:name="_Toc478914983"/>
+      <w:bookmarkStart w:id="7" w:name="_Toc478994470"/>
       <w:r>
         <w:t>Formato das mensagens</w:t>
       </w:r>
-      <w:bookmarkEnd w:id="5"/>
+      <w:bookmarkEnd w:id="7"/>
     </w:p>
     <w:p>
       <w:r>
@@ -1890,31 +2000,7 @@
         <w:t xml:space="preserve"> segue a regra em que o comando é seguido dos argumentos utilizados pelo utilizador</w:t>
       </w:r>
       <w:r>
-        <w:t xml:space="preserve"> (</w:t>
-      </w:r>
-      <w:proofErr w:type="spellStart"/>
-      <w:r>
-        <w:t>ex</w:t>
-      </w:r>
-      <w:proofErr w:type="spellEnd"/>
-      <w:r>
-        <w:t xml:space="preserve">: </w:t>
-      </w:r>
-      <w:proofErr w:type="spellStart"/>
-      <w:r>
-        <w:t>info</w:t>
-      </w:r>
-      <w:proofErr w:type="spellEnd"/>
-      <w:r>
-        <w:t xml:space="preserve"> votacao1), para aceder a informações dos comandos é possível utilizar o único argumento -</w:t>
-      </w:r>
-      <w:proofErr w:type="spellStart"/>
-      <w:r>
-        <w:t>help</w:t>
-      </w:r>
-      <w:proofErr w:type="spellEnd"/>
-      <w:r>
-        <w:t xml:space="preserve"> que mostra a descrição e opções de cada comando.</w:t>
+        <w:t xml:space="preserve"> (ex: info votacao1), para aceder a informações dos comandos é possível utilizar o único argumento -help que mostra a descrição e opções de cada comando.</w:t>
       </w:r>
     </w:p>
     <w:p>
@@ -1926,11 +2012,11 @@
       <w:pPr>
         <w:pStyle w:val="Cabealho3"/>
       </w:pPr>
-      <w:bookmarkStart w:id="6" w:name="_Toc478914984"/>
+      <w:bookmarkStart w:id="8" w:name="_Toc478994471"/>
       <w:r>
         <w:t>Comandos e respostas</w:t>
       </w:r>
-      <w:bookmarkEnd w:id="6"/>
+      <w:bookmarkEnd w:id="8"/>
     </w:p>
     <w:p>
       <w:pPr>
@@ -1977,7 +2063,7 @@
                     </pic:cNvPicPr>
                   </pic:nvPicPr>
                   <pic:blipFill>
-                    <a:blip r:embed="rId10">
+                    <a:blip r:embed="rId11">
                       <a:extLst>
                         <a:ext uri="{28A0092B-C50C-407E-A947-70E740481C1C}">
                           <a14:useLocalDpi xmlns:a14="http://schemas.microsoft.com/office/drawing/2010/main" val="0"/>
@@ -2070,7 +2156,7 @@
                     </pic:cNvPicPr>
                   </pic:nvPicPr>
                   <pic:blipFill>
-                    <a:blip r:embed="rId11">
+                    <a:blip r:embed="rId12">
                       <a:extLst>
                         <a:ext uri="{28A0092B-C50C-407E-A947-70E740481C1C}">
                           <a14:useLocalDpi xmlns:a14="http://schemas.microsoft.com/office/drawing/2010/main" val="0"/>
@@ -2151,7 +2237,7 @@
                     </pic:cNvPicPr>
                   </pic:nvPicPr>
                   <pic:blipFill>
-                    <a:blip r:embed="rId12">
+                    <a:blip r:embed="rId13">
                       <a:extLst>
                         <a:ext uri="{28A0092B-C50C-407E-A947-70E740481C1C}">
                           <a14:useLocalDpi xmlns:a14="http://schemas.microsoft.com/office/drawing/2010/main" val="0"/>
@@ -2208,12 +2294,12 @@
       <w:pPr>
         <w:pStyle w:val="Cabealho3"/>
       </w:pPr>
-      <w:bookmarkStart w:id="7" w:name="_Toc478914985"/>
+      <w:bookmarkStart w:id="9" w:name="_Toc478994472"/>
       <w:r>
         <w:lastRenderedPageBreak/>
         <w:t>Diagramas Temporais</w:t>
       </w:r>
-      <w:bookmarkEnd w:id="7"/>
+      <w:bookmarkEnd w:id="9"/>
     </w:p>
     <w:p/>
     <w:p>
@@ -2226,6 +2312,10 @@
     </w:p>
     <w:p>
       <w:r>
+        <w:rPr>
+          <w:noProof/>
+          <w:lang w:eastAsia="pt-PT"/>
+        </w:rPr>
         <mc:AlternateContent>
           <mc:Choice Requires="wpg">
             <w:drawing>
@@ -3301,27 +3391,7 @@
                                   <w:sz w:val="32"/>
                                   <w:szCs w:val="32"/>
                                 </w:rPr>
-                                <w:t>MANAGE</w:t>
-                              </w:r>
-                              <w:r>
-                                <w:rPr>
-                                  <w:rFonts w:asciiTheme="minorHAnsi" w:hAnsi="Calibri" w:cstheme="minorBidi"/>
-                                  <w:color w:val="000000" w:themeColor="text1"/>
-                                  <w:kern w:val="24"/>
-                                  <w:sz w:val="32"/>
-                                  <w:szCs w:val="32"/>
-                                </w:rPr>
-                                <w:t>RR</w:t>
-                              </w:r>
-                              <w:r>
-                                <w:rPr>
-                                  <w:rFonts w:asciiTheme="minorHAnsi" w:hAnsi="Calibri" w:cstheme="minorBidi"/>
-                                  <w:color w:val="000000" w:themeColor="text1"/>
-                                  <w:kern w:val="24"/>
-                                  <w:sz w:val="32"/>
-                                  <w:szCs w:val="32"/>
-                                </w:rPr>
-                                <w:t>R</w:t>
+                                <w:t>MANAGERRR</w:t>
                               </w:r>
                             </w:p>
                           </w:txbxContent>
@@ -4782,27 +4852,7 @@
                             <w:sz w:val="32"/>
                             <w:szCs w:val="32"/>
                           </w:rPr>
-                          <w:t>MANAGE</w:t>
-                        </w:r>
-                        <w:r>
-                          <w:rPr>
-                            <w:rFonts w:asciiTheme="minorHAnsi" w:hAnsi="Calibri" w:cstheme="minorBidi"/>
-                            <w:color w:val="000000" w:themeColor="text1"/>
-                            <w:kern w:val="24"/>
-                            <w:sz w:val="32"/>
-                            <w:szCs w:val="32"/>
-                          </w:rPr>
-                          <w:t>RR</w:t>
-                        </w:r>
-                        <w:r>
-                          <w:rPr>
-                            <w:rFonts w:asciiTheme="minorHAnsi" w:hAnsi="Calibri" w:cstheme="minorBidi"/>
-                            <w:color w:val="000000" w:themeColor="text1"/>
-                            <w:kern w:val="24"/>
-                            <w:sz w:val="32"/>
-                            <w:szCs w:val="32"/>
-                          </w:rPr>
-                          <w:t>R</w:t>
+                          <w:t>MANAGERRR</w:t>
                         </w:r>
                       </w:p>
                     </w:txbxContent>
@@ -5313,14 +5363,9 @@
           <w:numId w:val="3"/>
         </w:numPr>
       </w:pPr>
-      <w:proofErr w:type="spellStart"/>
       <w:r>
         <w:lastRenderedPageBreak/>
-        <w:t>cria_votacao</w:t>
-      </w:r>
-      <w:proofErr w:type="spellEnd"/>
-      <w:r>
-        <w:t xml:space="preserve"> eleicao1</w:t>
+        <w:t>cria_votacao eleicao1</w:t>
       </w:r>
     </w:p>
     <w:p>
@@ -5331,15 +5376,7 @@
         </w:numPr>
       </w:pPr>
       <w:r>
-        <w:t>“</w:t>
-      </w:r>
-      <w:proofErr w:type="spellStart"/>
-      <w:r>
-        <w:t>Votacao</w:t>
-      </w:r>
-      <w:proofErr w:type="spellEnd"/>
-      <w:r>
-        <w:t xml:space="preserve"> criada”</w:t>
+        <w:t>“Votacao criada”</w:t>
       </w:r>
     </w:p>
     <w:p>
@@ -5350,15 +5387,7 @@
         </w:numPr>
       </w:pPr>
       <w:r>
-        <w:t xml:space="preserve">adicionar </w:t>
-      </w:r>
-      <w:proofErr w:type="spellStart"/>
-      <w:r>
-        <w:t>candidatoA</w:t>
-      </w:r>
-      <w:proofErr w:type="spellEnd"/>
-      <w:r>
-        <w:t xml:space="preserve"> eleicao1</w:t>
+        <w:t>adicionar candidatoA eleicao1</w:t>
       </w:r>
     </w:p>
     <w:p>
@@ -5369,26 +5398,7 @@
         </w:numPr>
       </w:pPr>
       <w:r>
-        <w:t xml:space="preserve">“Candidato </w:t>
-      </w:r>
-      <w:proofErr w:type="spellStart"/>
-      <w:r>
-        <w:t>candidat</w:t>
-      </w:r>
-      <w:r>
-        <w:t>oA</w:t>
-      </w:r>
-      <w:proofErr w:type="spellEnd"/>
-      <w:r>
-        <w:t xml:space="preserve"> adicionado a </w:t>
-      </w:r>
-      <w:proofErr w:type="spellStart"/>
-      <w:r>
-        <w:t>votacao</w:t>
-      </w:r>
-      <w:proofErr w:type="spellEnd"/>
-      <w:r>
-        <w:t xml:space="preserve"> eleicao1”</w:t>
+        <w:t>“Candidato candidatoA adicionado a votacao eleicao1”</w:t>
       </w:r>
     </w:p>
     <w:p>
@@ -5399,15 +5409,7 @@
         </w:numPr>
       </w:pPr>
       <w:r>
-        <w:t xml:space="preserve">adicionar </w:t>
-      </w:r>
-      <w:proofErr w:type="spellStart"/>
-      <w:r>
-        <w:t>candidatoB</w:t>
-      </w:r>
-      <w:proofErr w:type="spellEnd"/>
-      <w:r>
-        <w:t xml:space="preserve"> eleicao1</w:t>
+        <w:t>adicionar candidatoB eleicao1</w:t>
       </w:r>
     </w:p>
     <w:p>
@@ -5418,23 +5420,7 @@
         </w:numPr>
       </w:pPr>
       <w:r>
-        <w:t xml:space="preserve">“Candidato </w:t>
-      </w:r>
-      <w:proofErr w:type="spellStart"/>
-      <w:r>
-        <w:t>candidatoB</w:t>
-      </w:r>
-      <w:proofErr w:type="spellEnd"/>
-      <w:r>
-        <w:t xml:space="preserve"> adicionado a </w:t>
-      </w:r>
-      <w:proofErr w:type="spellStart"/>
-      <w:r>
-        <w:t>votacao</w:t>
-      </w:r>
-      <w:proofErr w:type="spellEnd"/>
-      <w:r>
-        <w:t xml:space="preserve"> eleicao1”</w:t>
+        <w:t>“Candidato candidatoB adicionado a votacao eleicao1”</w:t>
       </w:r>
     </w:p>
     <w:p>
@@ -5466,13 +5452,8 @@
           <w:numId w:val="3"/>
         </w:numPr>
       </w:pPr>
-      <w:proofErr w:type="spellStart"/>
-      <w:r>
-        <w:t>info</w:t>
-      </w:r>
-      <w:proofErr w:type="spellEnd"/>
-      <w:r>
-        <w:t xml:space="preserve"> eleicao1</w:t>
+      <w:r>
+        <w:t>info eleicao1</w:t>
       </w:r>
     </w:p>
     <w:p>
@@ -5494,15 +5475,7 @@
         </w:numPr>
       </w:pPr>
       <w:r>
-        <w:t xml:space="preserve">voto eleicao1 &lt;cc1&gt; </w:t>
-      </w:r>
-      <w:proofErr w:type="spellStart"/>
-      <w:r>
-        <w:t>candidatoA</w:t>
-      </w:r>
-      <w:proofErr w:type="spellEnd"/>
-      <w:r>
-        <w:t xml:space="preserve"> </w:t>
+        <w:t xml:space="preserve">voto eleicao1 &lt;cc1&gt; candidatoA </w:t>
       </w:r>
     </w:p>
     <w:p>
@@ -5513,10 +5486,7 @@
         </w:numPr>
       </w:pPr>
       <w:r>
-        <w:t>“voto contabi</w:t>
-      </w:r>
-      <w:r>
-        <w:t>lizado”</w:t>
+        <w:t>“voto contabilizado”</w:t>
       </w:r>
     </w:p>
     <w:p>
@@ -5527,13 +5497,8 @@
         </w:numPr>
       </w:pPr>
       <w:r>
-        <w:t xml:space="preserve">voto eleicao1 &lt;cc1&gt; </w:t>
-      </w:r>
-      <w:proofErr w:type="spellStart"/>
-      <w:r>
-        <w:t>candidatoB</w:t>
-      </w:r>
-      <w:proofErr w:type="spellEnd"/>
+        <w:t>voto eleicao1 &lt;cc1&gt; candidatoB</w:t>
+      </w:r>
     </w:p>
     <w:p>
       <w:pPr>
@@ -5554,10 +5519,7 @@
         </w:numPr>
       </w:pPr>
       <w:r>
-        <w:t>fecha ele</w:t>
-      </w:r>
-      <w:r>
-        <w:t>icao1</w:t>
+        <w:t>fecha eleicao1</w:t>
       </w:r>
     </w:p>
     <w:p>
@@ -5591,10 +5553,7 @@
         </w:numPr>
       </w:pPr>
       <w:r>
-        <w:t>&lt;lista de resultado</w:t>
-      </w:r>
-      <w:r>
-        <w:t>s&gt;</w:t>
+        <w:t>&lt;lista de resultados&gt;</w:t>
       </w:r>
     </w:p>
     <w:p/>
@@ -5714,31 +5673,135 @@
       </w:pPr>
       <w:r>
         <w:lastRenderedPageBreak/>
-        <w:t>Diagrama de Possíveis Erros</w:t>
-      </w:r>
-      <w:r>
-        <w:br w:type="page"/>
-      </w:r>
-    </w:p>
-    <w:p>
-      <w:pPr>
-        <w:rPr>
-          <w:rFonts w:asciiTheme="majorHAnsi" w:eastAsiaTheme="majorEastAsia" w:hAnsiTheme="majorHAnsi" w:cstheme="majorBidi"/>
-          <w:color w:val="1F3763" w:themeColor="accent1" w:themeShade="7F"/>
-          <w:sz w:val="24"/>
-          <w:szCs w:val="24"/>
-        </w:rPr>
-      </w:pPr>
-    </w:p>
-    <w:p>
-      <w:pPr>
-        <w:pStyle w:val="Cabealho3"/>
-      </w:pPr>
-      <w:bookmarkStart w:id="8" w:name="_Toc478914986"/>
+        <w:t>Respostas de Erro</w:t>
+      </w:r>
+    </w:p>
+    <w:p>
+      <w:pPr>
+        <w:pStyle w:val="Cabealho4"/>
+      </w:pPr>
+    </w:p>
+    <w:p>
+      <w:r>
+        <w:t xml:space="preserve">Nesta implementação, o servidor que gere todo o sistema está programado para que possa receber comandos incorrectos, aos quais responde com uma mensagem de erro que especifica a anomalia. </w:t>
+      </w:r>
+    </w:p>
+    <w:p>
+      <w:r>
+        <w:t>Todas as mensagens de erro são específicas a cada caso, para que o utilizador possa corrigir o seu comando.</w:t>
+      </w:r>
+    </w:p>
+    <w:p>
+      <w:r>
+        <w:t>Erros esses são:</w:t>
+      </w:r>
+    </w:p>
+    <w:p>
+      <w:pPr>
+        <w:pStyle w:val="Cabealho4"/>
+      </w:pPr>
+      <w:r>
+        <w:t>Eleitor</w:t>
+      </w:r>
+      <w:r>
+        <w:t>:</w:t>
+      </w:r>
+    </w:p>
+    <w:p>
+      <w:r>
+        <w:tab/>
+      </w:r>
+      <w:r>
+        <w:t>O eleitor vota numa votação inexistente ou fechada.</w:t>
+      </w:r>
+    </w:p>
+    <w:p>
+      <w:r>
+        <w:tab/>
+        <w:t>O eleitor vota num candidato inexistente.</w:t>
+      </w:r>
+    </w:p>
+    <w:p>
+      <w:r>
+        <w:tab/>
+        <w:t>O eleitor tenta votar mais que uma vez.</w:t>
+      </w:r>
+    </w:p>
+    <w:p>
+      <w:r>
+        <w:tab/>
+        <w:t>O eleitor pede o resultado de uma votação aberta ou inexistente.</w:t>
+      </w:r>
+    </w:p>
+    <w:p>
+      <w:r>
+        <w:tab/>
+        <w:t>O eleitor envia um comando desconhecido ao servidor.</w:t>
+      </w:r>
+    </w:p>
+    <w:p>
+      <w:pPr>
+        <w:pStyle w:val="Cabealho4"/>
+      </w:pPr>
+      <w:r>
+        <w:t>Comissão:</w:t>
+      </w:r>
+    </w:p>
+    <w:p>
+      <w:r>
+        <w:tab/>
+        <w:t>A comissão pede informação sobre um candidato inexistente.</w:t>
+      </w:r>
+    </w:p>
+    <w:p>
+      <w:r>
+        <w:tab/>
+        <w:t>A comissão adiciona um candidato a uma votação inválida/aberta/fechada.</w:t>
+      </w:r>
+    </w:p>
+    <w:p>
+      <w:r>
+        <w:tab/>
+        <w:t>A comissão envia um comando desconhecido ao servidor.</w:t>
+      </w:r>
+    </w:p>
+    <w:p>
+      <w:pPr>
+        <w:pStyle w:val="Cabealho4"/>
+      </w:pPr>
+      <w:r>
+        <w:t>Manager:</w:t>
+      </w:r>
+    </w:p>
+    <w:p>
+      <w:r>
+        <w:tab/>
+        <w:t>O manager abre uma votação inválida.</w:t>
+      </w:r>
+    </w:p>
+    <w:p>
+      <w:r>
+        <w:tab/>
+        <w:t>O manager fecha uma votação fechada/inexistente.</w:t>
+      </w:r>
+    </w:p>
+    <w:p>
+      <w:r>
+        <w:tab/>
+        <w:t>O manager envia um comando desconhecido ao servidor.</w:t>
+      </w:r>
+    </w:p>
+    <w:p/>
+    <w:p/>
+    <w:p>
+      <w:pPr>
+        <w:pStyle w:val="Cabealho2"/>
+      </w:pPr>
+      <w:bookmarkStart w:id="10" w:name="_Toc478994473"/>
       <w:r>
         <w:t>Informações Adicionais</w:t>
       </w:r>
-      <w:bookmarkEnd w:id="8"/>
+      <w:bookmarkEnd w:id="10"/>
     </w:p>
     <w:p/>
     <w:p>
@@ -5746,16 +5809,11 @@
         <w:t>O projeto tem o suporte da plataforma GitHub para facilitar a gestão de versões</w:t>
       </w:r>
       <w:r>
-        <w:t>. O repositório encontra-se privado, sendo que apenas os me</w:t>
-      </w:r>
-      <w:bookmarkStart w:id="9" w:name="_GoBack"/>
-      <w:bookmarkEnd w:id="9"/>
-      <w:r>
-        <w:t>mbro do grupo têm permissão para ver e editar. Se desejado o docente também pode obter permissões para visualizar a página, tendo apenas de solicitar a um dos membros do grupo</w:t>
+        <w:t>. O repositório encontra-se privado, sendo que apenas os membro do grupo têm permissão para ver e editar. Se desejado o docente também pode obter permissões para visualizar a página, tendo apenas de solicitar a um dos membros do grupo</w:t>
       </w:r>
     </w:p>
     <w:sectPr>
-      <w:footerReference w:type="default" r:id="rId13"/>
+      <w:footerReference w:type="default" r:id="rId14"/>
       <w:pgSz w:w="11906" w:h="16838"/>
       <w:pgMar w:top="1417" w:right="1701" w:bottom="1417" w:left="1701" w:header="708" w:footer="708" w:gutter="0"/>
       <w:pgNumType w:start="0"/>
@@ -5822,7 +5880,7 @@
           <w:rPr>
             <w:noProof/>
           </w:rPr>
-          <w:t>10</w:t>
+          <w:t>9</w:t>
         </w:r>
         <w:r>
           <w:fldChar w:fldCharType="end"/>
@@ -6726,6 +6784,7 @@
   <w:style w:type="character" w:default="1" w:styleId="Tipodeletrapredefinidodopargrafo">
     <w:name w:val="Default Paragraph Font"/>
     <w:uiPriority w:val="1"/>
+    <w:semiHidden/>
     <w:unhideWhenUsed/>
   </w:style>
   <w:style w:type="table" w:default="1" w:styleId="Tabelanormal">
@@ -7337,7 +7396,7 @@
 </file>
 
 <file path=customXml/itemProps2.xml><?xml version="1.0" encoding="utf-8"?>
-<ds:datastoreItem xmlns:ds="http://schemas.openxmlformats.org/officeDocument/2006/customXml" ds:itemID="{B1CE2E6C-6947-494A-B092-706A39BC1AC5}">
+<ds:datastoreItem xmlns:ds="http://schemas.openxmlformats.org/officeDocument/2006/customXml" ds:itemID="{DBCC5F33-BFBC-443E-A38E-21E63CF8076B}">
   <ds:schemaRefs>
     <ds:schemaRef ds:uri="http://schemas.openxmlformats.org/officeDocument/2006/bibliography"/>
   </ds:schemaRefs>

</xml_diff>